<commit_message>
Starting in Design Patterns v2
</commit_message>
<xml_diff>
--- a/C# Summery/10- C#  Design Patterns Summery By Mahmoud Badawy.docx
+++ b/C# Summery/10- C#  Design Patterns Summery By Mahmoud Badawy.docx
@@ -115,7 +115,16 @@
           <w:sz w:val="23"/>
           <w:szCs w:val="23"/>
         </w:rPr>
-        <w:t>- Basics</w:t>
+        <w:t xml:space="preserve">- </w:t>
+      </w:r>
+      <w:r>
+        <w:rPr>
+          <w:rFonts w:ascii="inherit" w:eastAsia="Times New Roman" w:hAnsi="inherit" w:cs="Helvetica"/>
+          <w:color w:val="1D2129"/>
+          <w:sz w:val="23"/>
+          <w:szCs w:val="23"/>
+        </w:rPr>
+        <w:t>Design Patterns</w:t>
       </w:r>
     </w:p>
     <w:p>

</xml_diff>